<commit_message>
Export van meetrapporten en bgd return werkbaar gemaakt
</commit_message>
<xml_diff>
--- a/meetrapporten/working/Meetrapport Betrouwbaarheid.docx
+++ b/meetrapporten/working/Meetrapport Betrouwbaarheid.docx
@@ -596,23 +596,6 @@
       </w:r>
     </w:p>
     <w:p>
-      <w:r>
-        <w:br w:type="page"/>
-      </w:r>
-    </w:p>
-    <w:p>
-      <w:pPr>
-        <w:pBdr/>
-        <w:contextualSpacing w:val="0"/>
-        <w:rPr/>
-      </w:pPr>
-      <w:r>
-        <w:rPr>
-          <w:rtl w:val="0"/>
-        </w:rPr>
-      </w:r>
-    </w:p>
-    <w:p>
       <w:pPr>
         <w:pStyle w:val="Heading1"/>
         <w:pBdr/>
@@ -640,38 +623,17 @@
         </w:rPr>
         <w:t xml:space="preserve">Wij vermoeden dat </w:t>
       </w:r>
-      <w:commentRangeStart w:id="1"/>
-      <w:r>
-        <w:rPr>
-          <w:rtl w:val="0"/>
-        </w:rPr>
-        <w:t xml:space="preserve">{Sobel, Laplacian}</w:t>
-      </w:r>
-      <w:commentRangeEnd w:id="1"/>
-      <w:r>
-        <w:commentReference w:id="1"/>
-      </w:r>
-      <w:r>
-        <w:rPr>
-          <w:rtl w:val="0"/>
-        </w:rPr>
-        <w:t xml:space="preserve"> de meeste betrouwbaarheid heeft, omdat </w:t>
-      </w:r>
-      <w:commentRangeStart w:id="2"/>
-      <w:r>
-        <w:rPr>
-          <w:rtl w:val="0"/>
-        </w:rPr>
-        <w:t xml:space="preserve">…</w:t>
-      </w:r>
-      <w:commentRangeEnd w:id="2"/>
-      <w:r>
-        <w:commentReference w:id="2"/>
-      </w:r>
-      <w:r>
-        <w:rPr>
-          <w:rtl w:val="0"/>
-        </w:rPr>
+      <w:r>
+        <w:rPr>
+          <w:rtl w:val="0"/>
+        </w:rPr>
+        <w:t xml:space="preserve">Sobel of Laplacian</w:t>
+      </w:r>
+      <w:r>
+        <w:rPr>
+          <w:rtl w:val="0"/>
+        </w:rPr>
+        <w:t xml:space="preserve"> de meeste betrouwbaarheid heeft maar het niet beter is dan de originele kernel, omdat de feature detectie gemaakt is op de kernel van de orginele code. De lijnen van Laplacian en Sobel zijn gedetailleerd en de feature detection kan daar moeite mee hebben.</w:t>
       </w:r>
     </w:p>
     <w:p>
@@ -685,23 +647,6 @@
           <w:rtl w:val="0"/>
         </w:rPr>
         <w:t xml:space="preserve">Wij vermoeden ook dat BGD het slechtst zal werken omdat het onder andere geen gebruik maakt van ruisfiltering en daardoor veel meer false-positives genereert.</w:t>
-      </w:r>
-    </w:p>
-    <w:p>
-      <w:r>
-        <w:br w:type="page"/>
-      </w:r>
-    </w:p>
-    <w:p>
-      <w:pPr>
-        <w:pBdr/>
-        <w:contextualSpacing w:val="0"/>
-        <w:rPr/>
-      </w:pPr>
-      <w:r>
-        <w:rPr>
-          <w:rtl w:val="0"/>
-        </w:rPr>
       </w:r>
     </w:p>
     <w:p>
@@ -726,27 +671,27 @@
         <w:contextualSpacing w:val="0"/>
         <w:rPr/>
       </w:pPr>
+      <w:commentRangeStart w:id="1"/>
+      <w:commentRangeStart w:id="2"/>
       <w:commentRangeStart w:id="3"/>
-      <w:commentRangeStart w:id="4"/>
-      <w:commentRangeStart w:id="5"/>
-      <w:r>
-        <w:rPr>
-          <w:rtl w:val="0"/>
-        </w:rPr>
-        <w:t xml:space="preserve">We maken met het orginele foto een nul-meting van de features. Dan laten we het programma draaien en kijken of we met de nul-meting overeen komen. 00</w:t>
+      <w:r>
+        <w:rPr>
+          <w:rtl w:val="0"/>
+        </w:rPr>
+        <w:t xml:space="preserve">We maken met het originele foto een nulmeting van de features. Dan laten we het programma draaien en kijken of we met de nulmeting overeenkomen. 00</w:t>
+      </w:r>
+      <w:commentRangeEnd w:id="1"/>
+      <w:r>
+        <w:commentReference w:id="1"/>
+      </w:r>
+      <w:commentRangeEnd w:id="2"/>
+      <w:r>
+        <w:commentReference w:id="2"/>
       </w:r>
       <w:commentRangeEnd w:id="3"/>
       <w:r>
         <w:commentReference w:id="3"/>
       </w:r>
-      <w:commentRangeEnd w:id="4"/>
-      <w:r>
-        <w:commentReference w:id="4"/>
-      </w:r>
-      <w:commentRangeEnd w:id="5"/>
-      <w:r>
-        <w:commentReference w:id="5"/>
-      </w:r>
       <w:r>
         <w:rPr>
           <w:rtl w:val="0"/>
@@ -777,7 +722,7 @@
         <w:contextualSpacing w:val="0"/>
         <w:rPr/>
       </w:pPr>
-      <w:bookmarkStart w:colFirst="0" w:colLast="0" w:name="_28llvo4ju5w3" w:id="6"/>
+      <w:bookmarkStart w:colFirst="0" w:colLast="0" w:name="_5wqxymioer3a" w:id="6"/>
       <w:bookmarkEnd w:id="6"/>
       <w:r>
         <w:rPr>
@@ -787,6 +732,494 @@
       </w:r>
     </w:p>
     <w:p>
+      <w:pPr>
+        <w:pBdr/>
+        <w:contextualSpacing w:val="0"/>
+        <w:rPr>
+          <w:b w:val="1"/>
+        </w:rPr>
+      </w:pPr>
+      <w:r>
+        <w:rPr>
+          <w:b w:val="1"/>
+          <w:rtl w:val="0"/>
+        </w:rPr>
+        <w:t xml:space="preserve">Originele Kernel</w:t>
+      </w:r>
+    </w:p>
+    <w:p>
+      <w:pPr>
+        <w:pBdr/>
+        <w:contextualSpacing w:val="0"/>
+        <w:rPr/>
+      </w:pPr>
+      <w:r>
+        <w:drawing>
+          <wp:inline distB="114300" distT="114300" distL="114300" distR="114300">
+            <wp:extent cx="4585242" cy="2185988"/>
+            <wp:effectExtent b="0" l="0" r="0" t="0"/>
+            <wp:docPr id="2" name="image08.png"/>
+            <a:graphic>
+              <a:graphicData uri="http://schemas.openxmlformats.org/drawingml/2006/picture">
+                <pic:pic>
+                  <pic:nvPicPr>
+                    <pic:cNvPr id="0" name="image08.png"/>
+                    <pic:cNvPicPr preferRelativeResize="0"/>
+                  </pic:nvPicPr>
+                  <pic:blipFill>
+                    <a:blip r:embed="rId6"/>
+                    <a:srcRect b="0" l="0" r="0" t="0"/>
+                    <a:stretch>
+                      <a:fillRect/>
+                    </a:stretch>
+                  </pic:blipFill>
+                  <pic:spPr>
+                    <a:xfrm>
+                      <a:off x="0" y="0"/>
+                      <a:ext cx="4585242" cy="2185988"/>
+                    </a:xfrm>
+                    <a:prstGeom prst="rect"/>
+                    <a:ln/>
+                  </pic:spPr>
+                </pic:pic>
+              </a:graphicData>
+            </a:graphic>
+          </wp:inline>
+        </w:drawing>
+      </w:r>
+      <w:r>
+        <w:rPr>
+          <w:rtl w:val="0"/>
+        </w:rPr>
+      </w:r>
+    </w:p>
+    <w:p>
+      <w:pPr>
+        <w:pBdr/>
+        <w:contextualSpacing w:val="0"/>
+        <w:rPr>
+          <w:b w:val="1"/>
+        </w:rPr>
+      </w:pPr>
+      <w:r>
+        <w:rPr>
+          <w:rtl w:val="0"/>
+        </w:rPr>
+      </w:r>
+    </w:p>
+    <w:p>
+      <w:pPr>
+        <w:pBdr/>
+        <w:contextualSpacing w:val="0"/>
+        <w:rPr/>
+      </w:pPr>
+      <w:r>
+        <w:rPr>
+          <w:b w:val="1"/>
+          <w:rtl w:val="0"/>
+        </w:rPr>
+        <w:t xml:space="preserve">BGD, originele thresholding</w:t>
+      </w:r>
+      <w:r>
+        <w:rPr>
+          <w:rtl w:val="0"/>
+        </w:rPr>
+      </w:r>
+      <w:r>
+        <w:drawing>
+          <wp:anchor allowOverlap="1" behindDoc="0" distB="114300" distT="114300" distL="114300" distR="114300" hidden="0" layoutInCell="0" locked="0" relativeHeight="0" simplePos="0">
+            <wp:simplePos x="0" y="0"/>
+            <wp:positionH relativeFrom="margin">
+              <wp:posOffset>-114299</wp:posOffset>
+            </wp:positionH>
+            <wp:positionV relativeFrom="paragraph">
+              <wp:posOffset>180975</wp:posOffset>
+            </wp:positionV>
+            <wp:extent cx="4543931" cy="2157413"/>
+            <wp:effectExtent b="0" l="0" r="0" t="0"/>
+            <wp:wrapTopAndBottom distB="114300" distT="114300"/>
+            <wp:docPr id="7" name="image13.png"/>
+            <a:graphic>
+              <a:graphicData uri="http://schemas.openxmlformats.org/drawingml/2006/picture">
+                <pic:pic>
+                  <pic:nvPicPr>
+                    <pic:cNvPr id="0" name="image13.png"/>
+                    <pic:cNvPicPr preferRelativeResize="0"/>
+                  </pic:nvPicPr>
+                  <pic:blipFill>
+                    <a:blip r:embed="rId7"/>
+                    <a:srcRect b="0" l="0" r="0" t="0"/>
+                    <a:stretch>
+                      <a:fillRect/>
+                    </a:stretch>
+                  </pic:blipFill>
+                  <pic:spPr>
+                    <a:xfrm>
+                      <a:off x="0" y="0"/>
+                      <a:ext cx="4543931" cy="2157413"/>
+                    </a:xfrm>
+                    <a:prstGeom prst="rect"/>
+                    <a:ln/>
+                  </pic:spPr>
+                </pic:pic>
+              </a:graphicData>
+            </a:graphic>
+          </wp:anchor>
+        </w:drawing>
+      </w:r>
+    </w:p>
+    <w:p>
+      <w:pPr>
+        <w:pBdr/>
+        <w:contextualSpacing w:val="0"/>
+        <w:rPr>
+          <w:b w:val="1"/>
+        </w:rPr>
+      </w:pPr>
+      <w:r>
+        <w:rPr>
+          <w:b w:val="1"/>
+          <w:rtl w:val="0"/>
+        </w:rPr>
+        <w:t xml:space="preserve">BGD, makeshift thresholding</w:t>
+      </w:r>
+    </w:p>
+    <w:p>
+      <w:pPr>
+        <w:pBdr/>
+        <w:contextualSpacing w:val="0"/>
+        <w:rPr/>
+      </w:pPr>
+      <w:r>
+        <w:drawing>
+          <wp:inline distB="114300" distT="114300" distL="114300" distR="114300">
+            <wp:extent cx="4488534" cy="2147888"/>
+            <wp:effectExtent b="0" l="0" r="0" t="0"/>
+            <wp:docPr id="4" name="image10.png"/>
+            <a:graphic>
+              <a:graphicData uri="http://schemas.openxmlformats.org/drawingml/2006/picture">
+                <pic:pic>
+                  <pic:nvPicPr>
+                    <pic:cNvPr id="0" name="image10.png"/>
+                    <pic:cNvPicPr preferRelativeResize="0"/>
+                  </pic:nvPicPr>
+                  <pic:blipFill>
+                    <a:blip r:embed="rId8"/>
+                    <a:srcRect b="0" l="0" r="0" t="0"/>
+                    <a:stretch>
+                      <a:fillRect/>
+                    </a:stretch>
+                  </pic:blipFill>
+                  <pic:spPr>
+                    <a:xfrm>
+                      <a:off x="0" y="0"/>
+                      <a:ext cx="4488534" cy="2147888"/>
+                    </a:xfrm>
+                    <a:prstGeom prst="rect"/>
+                    <a:ln/>
+                  </pic:spPr>
+                </pic:pic>
+              </a:graphicData>
+            </a:graphic>
+          </wp:inline>
+        </w:drawing>
+      </w:r>
+      <w:r>
+        <w:rPr>
+          <w:rtl w:val="0"/>
+        </w:rPr>
+      </w:r>
+    </w:p>
+    <w:p>
+      <w:r>
+        <w:br w:type="page"/>
+      </w:r>
+    </w:p>
+    <w:p>
+      <w:pPr>
+        <w:pBdr/>
+        <w:contextualSpacing w:val="0"/>
+        <w:rPr/>
+      </w:pPr>
+      <w:r>
+        <w:rPr>
+          <w:rtl w:val="0"/>
+        </w:rPr>
+      </w:r>
+    </w:p>
+    <w:p>
+      <w:pPr>
+        <w:pBdr/>
+        <w:contextualSpacing w:val="0"/>
+        <w:rPr>
+          <w:b w:val="1"/>
+        </w:rPr>
+      </w:pPr>
+      <w:r>
+        <w:rPr>
+          <w:b w:val="1"/>
+          <w:rtl w:val="0"/>
+        </w:rPr>
+        <w:t xml:space="preserve">Sobel, originele thresholding</w:t>
+      </w:r>
+    </w:p>
+    <w:p>
+      <w:pPr>
+        <w:pBdr/>
+        <w:contextualSpacing w:val="0"/>
+        <w:rPr/>
+      </w:pPr>
+      <w:r>
+        <w:drawing>
+          <wp:inline distB="114300" distT="114300" distL="114300" distR="114300">
+            <wp:extent cx="5429250" cy="2571750"/>
+            <wp:effectExtent b="0" l="0" r="0" t="0"/>
+            <wp:docPr id="5" name="image11.png"/>
+            <a:graphic>
+              <a:graphicData uri="http://schemas.openxmlformats.org/drawingml/2006/picture">
+                <pic:pic>
+                  <pic:nvPicPr>
+                    <pic:cNvPr id="0" name="image11.png"/>
+                    <pic:cNvPicPr preferRelativeResize="0"/>
+                  </pic:nvPicPr>
+                  <pic:blipFill>
+                    <a:blip r:embed="rId9"/>
+                    <a:srcRect b="0" l="0" r="0" t="0"/>
+                    <a:stretch>
+                      <a:fillRect/>
+                    </a:stretch>
+                  </pic:blipFill>
+                  <pic:spPr>
+                    <a:xfrm>
+                      <a:off x="0" y="0"/>
+                      <a:ext cx="5429250" cy="2571750"/>
+                    </a:xfrm>
+                    <a:prstGeom prst="rect"/>
+                    <a:ln/>
+                  </pic:spPr>
+                </pic:pic>
+              </a:graphicData>
+            </a:graphic>
+          </wp:inline>
+        </w:drawing>
+      </w:r>
+      <w:r>
+        <w:rPr>
+          <w:rtl w:val="0"/>
+        </w:rPr>
+      </w:r>
+    </w:p>
+    <w:p>
+      <w:pPr>
+        <w:pBdr/>
+        <w:contextualSpacing w:val="0"/>
+        <w:rPr>
+          <w:b w:val="1"/>
+        </w:rPr>
+      </w:pPr>
+      <w:r>
+        <w:rPr>
+          <w:b w:val="1"/>
+          <w:rtl w:val="0"/>
+        </w:rPr>
+        <w:t xml:space="preserve">Sobel, makeshift thresholding</w:t>
+      </w:r>
+    </w:p>
+    <w:p>
+      <w:pPr>
+        <w:pBdr/>
+        <w:contextualSpacing w:val="0"/>
+        <w:rPr/>
+      </w:pPr>
+      <w:r>
+        <w:drawing>
+          <wp:inline distB="114300" distT="114300" distL="114300" distR="114300">
+            <wp:extent cx="5429250" cy="2543175"/>
+            <wp:effectExtent b="0" l="0" r="0" t="0"/>
+            <wp:docPr id="1" name="image07.png"/>
+            <a:graphic>
+              <a:graphicData uri="http://schemas.openxmlformats.org/drawingml/2006/picture">
+                <pic:pic>
+                  <pic:nvPicPr>
+                    <pic:cNvPr id="0" name="image07.png"/>
+                    <pic:cNvPicPr preferRelativeResize="0"/>
+                  </pic:nvPicPr>
+                  <pic:blipFill>
+                    <a:blip r:embed="rId10"/>
+                    <a:srcRect b="0" l="0" r="0" t="0"/>
+                    <a:stretch>
+                      <a:fillRect/>
+                    </a:stretch>
+                  </pic:blipFill>
+                  <pic:spPr>
+                    <a:xfrm>
+                      <a:off x="0" y="0"/>
+                      <a:ext cx="5429250" cy="2543175"/>
+                    </a:xfrm>
+                    <a:prstGeom prst="rect"/>
+                    <a:ln/>
+                  </pic:spPr>
+                </pic:pic>
+              </a:graphicData>
+            </a:graphic>
+          </wp:inline>
+        </w:drawing>
+      </w:r>
+      <w:r>
+        <w:rPr>
+          <w:rtl w:val="0"/>
+        </w:rPr>
+      </w:r>
+    </w:p>
+    <w:p>
+      <w:pPr>
+        <w:pBdr/>
+        <w:contextualSpacing w:val="0"/>
+        <w:rPr>
+          <w:b w:val="1"/>
+        </w:rPr>
+      </w:pPr>
+      <w:r>
+        <w:rPr>
+          <w:rtl w:val="0"/>
+        </w:rPr>
+      </w:r>
+    </w:p>
+    <w:p>
+      <w:r>
+        <w:br w:type="page"/>
+      </w:r>
+    </w:p>
+    <w:p>
+      <w:pPr>
+        <w:pBdr/>
+        <w:contextualSpacing w:val="0"/>
+        <w:rPr>
+          <w:b w:val="1"/>
+        </w:rPr>
+      </w:pPr>
+      <w:r>
+        <w:rPr>
+          <w:rtl w:val="0"/>
+        </w:rPr>
+      </w:r>
+    </w:p>
+    <w:p>
+      <w:pPr>
+        <w:pBdr/>
+        <w:contextualSpacing w:val="0"/>
+        <w:rPr>
+          <w:b w:val="1"/>
+        </w:rPr>
+      </w:pPr>
+      <w:r>
+        <w:rPr>
+          <w:b w:val="1"/>
+          <w:rtl w:val="0"/>
+        </w:rPr>
+        <w:t xml:space="preserve">Laplacian, originele thresholding</w:t>
+      </w:r>
+    </w:p>
+    <w:p>
+      <w:pPr>
+        <w:pBdr/>
+        <w:contextualSpacing w:val="0"/>
+        <w:rPr/>
+      </w:pPr>
+      <w:r>
+        <w:drawing>
+          <wp:inline distB="114300" distT="114300" distL="114300" distR="114300">
+            <wp:extent cx="5400675" cy="2552700"/>
+            <wp:effectExtent b="0" l="0" r="0" t="0"/>
+            <wp:docPr id="6" name="image12.png"/>
+            <a:graphic>
+              <a:graphicData uri="http://schemas.openxmlformats.org/drawingml/2006/picture">
+                <pic:pic>
+                  <pic:nvPicPr>
+                    <pic:cNvPr id="0" name="image12.png"/>
+                    <pic:cNvPicPr preferRelativeResize="0"/>
+                  </pic:nvPicPr>
+                  <pic:blipFill>
+                    <a:blip r:embed="rId11"/>
+                    <a:srcRect b="0" l="0" r="0" t="0"/>
+                    <a:stretch>
+                      <a:fillRect/>
+                    </a:stretch>
+                  </pic:blipFill>
+                  <pic:spPr>
+                    <a:xfrm>
+                      <a:off x="0" y="0"/>
+                      <a:ext cx="5400675" cy="2552700"/>
+                    </a:xfrm>
+                    <a:prstGeom prst="rect"/>
+                    <a:ln/>
+                  </pic:spPr>
+                </pic:pic>
+              </a:graphicData>
+            </a:graphic>
+          </wp:inline>
+        </w:drawing>
+      </w:r>
+      <w:r>
+        <w:rPr>
+          <w:rtl w:val="0"/>
+        </w:rPr>
+      </w:r>
+    </w:p>
+    <w:p>
+      <w:pPr>
+        <w:pBdr/>
+        <w:contextualSpacing w:val="0"/>
+        <w:rPr/>
+      </w:pPr>
+      <w:r>
+        <w:rPr>
+          <w:b w:val="1"/>
+          <w:rtl w:val="0"/>
+        </w:rPr>
+        <w:t xml:space="preserve">Laplacian, makeshift thresholding</w:t>
+      </w:r>
+      <w:r>
+        <w:rPr>
+          <w:rtl w:val="0"/>
+        </w:rPr>
+      </w:r>
+    </w:p>
+    <w:p>
+      <w:r>
+        <w:drawing>
+          <wp:inline distB="114300" distT="114300" distL="114300" distR="114300">
+            <wp:extent cx="5419725" cy="2552700"/>
+            <wp:effectExtent b="0" l="0" r="0" t="0"/>
+            <wp:docPr id="3" name="image09.png"/>
+            <a:graphic>
+              <a:graphicData uri="http://schemas.openxmlformats.org/drawingml/2006/picture">
+                <pic:pic>
+                  <pic:nvPicPr>
+                    <pic:cNvPr id="0" name="image09.png"/>
+                    <pic:cNvPicPr preferRelativeResize="0"/>
+                  </pic:nvPicPr>
+                  <pic:blipFill>
+                    <a:blip r:embed="rId12"/>
+                    <a:srcRect b="0" l="0" r="0" t="0"/>
+                    <a:stretch>
+                      <a:fillRect/>
+                    </a:stretch>
+                  </pic:blipFill>
+                  <pic:spPr>
+                    <a:xfrm>
+                      <a:off x="0" y="0"/>
+                      <a:ext cx="5419725" cy="2552700"/>
+                    </a:xfrm>
+                    <a:prstGeom prst="rect"/>
+                    <a:ln/>
+                  </pic:spPr>
+                </pic:pic>
+              </a:graphicData>
+            </a:graphic>
+          </wp:inline>
+        </w:drawing>
+      </w:r>
       <w:r>
         <w:br w:type="page"/>
       </w:r>
@@ -820,6 +1253,89 @@
       </w:r>
     </w:p>
     <w:p>
+      <w:pPr>
+        <w:pBdr/>
+        <w:contextualSpacing w:val="0"/>
+        <w:rPr/>
+      </w:pPr>
+      <w:r>
+        <w:rPr>
+          <w:rtl w:val="0"/>
+        </w:rPr>
+        <w:t xml:space="preserve">asdf</w:t>
+      </w:r>
+    </w:p>
+    <w:p>
+      <w:pPr>
+        <w:pStyle w:val="Heading1"/>
+        <w:pBdr/>
+        <w:contextualSpacing w:val="0"/>
+        <w:rPr/>
+      </w:pPr>
+      <w:bookmarkStart w:colFirst="0" w:colLast="0" w:name="_r0quf07tfadh" w:id="8"/>
+      <w:bookmarkEnd w:id="8"/>
+      <w:r>
+        <w:rPr>
+          <w:rtl w:val="0"/>
+        </w:rPr>
+        <w:t xml:space="preserve">Conclusie</w:t>
+      </w:r>
+    </w:p>
+    <w:p>
+      <w:pPr>
+        <w:pBdr/>
+        <w:contextualSpacing w:val="0"/>
+        <w:rPr/>
+      </w:pPr>
+      <w:r>
+        <w:rPr>
+          <w:rtl w:val="0"/>
+        </w:rPr>
+        <w:t xml:space="preserve">asdf</w:t>
+      </w:r>
+    </w:p>
+    <w:p>
+      <w:pPr>
+        <w:pStyle w:val="Heading1"/>
+        <w:pBdr/>
+        <w:contextualSpacing w:val="0"/>
+        <w:rPr/>
+      </w:pPr>
+      <w:bookmarkStart w:colFirst="0" w:colLast="0" w:name="_oh1en96vqr7a" w:id="9"/>
+      <w:bookmarkEnd w:id="9"/>
+      <w:r>
+        <w:rPr>
+          <w:rtl w:val="0"/>
+        </w:rPr>
+        <w:t xml:space="preserve">Evaluatie</w:t>
+      </w:r>
+    </w:p>
+    <w:p>
+      <w:pPr>
+        <w:pBdr/>
+        <w:contextualSpacing w:val="0"/>
+        <w:rPr/>
+      </w:pPr>
+      <w:r>
+        <w:rPr>
+          <w:rtl w:val="0"/>
+        </w:rPr>
+        <w:t xml:space="preserve">Wij wisten  </w:t>
+      </w:r>
+    </w:p>
+    <w:p>
+      <w:pPr>
+        <w:pBdr/>
+        <w:contextualSpacing w:val="0"/>
+        <w:rPr/>
+      </w:pPr>
+      <w:r>
+        <w:rPr>
+          <w:rtl w:val="0"/>
+        </w:rPr>
+      </w:r>
+    </w:p>
+    <w:p>
       <w:r>
         <w:br w:type="page"/>
       </w:r>
@@ -843,46 +1359,26 @@
         <w:contextualSpacing w:val="0"/>
         <w:rPr/>
       </w:pPr>
-      <w:bookmarkStart w:colFirst="0" w:colLast="0" w:name="_n53bd6aqtqpd" w:id="8"/>
-      <w:bookmarkEnd w:id="8"/>
-      <w:r>
-        <w:rPr>
-          <w:rtl w:val="0"/>
-        </w:rPr>
-        <w:t xml:space="preserve">Conclusie</w:t>
-      </w:r>
-    </w:p>
-    <w:p>
-      <w:r>
-        <w:br w:type="page"/>
-      </w:r>
-    </w:p>
-    <w:p>
-      <w:pPr>
-        <w:pBdr/>
-        <w:contextualSpacing w:val="0"/>
-        <w:rPr/>
-      </w:pPr>
-      <w:r>
-        <w:rPr>
-          <w:rtl w:val="0"/>
-        </w:rPr>
-      </w:r>
-    </w:p>
-    <w:p>
-      <w:pPr>
-        <w:pStyle w:val="Heading1"/>
-        <w:pBdr/>
-        <w:contextualSpacing w:val="0"/>
-        <w:rPr/>
-      </w:pPr>
-      <w:bookmarkStart w:colFirst="0" w:colLast="0" w:name="_f4uekmzddosd" w:id="9"/>
-      <w:bookmarkEnd w:id="9"/>
-      <w:r>
-        <w:rPr>
-          <w:rtl w:val="0"/>
-        </w:rPr>
-        <w:t xml:space="preserve">Evaluatie</w:t>
+      <w:bookmarkStart w:colFirst="0" w:colLast="0" w:name="_1ft246cah974" w:id="10"/>
+      <w:bookmarkEnd w:id="10"/>
+      <w:r>
+        <w:rPr>
+          <w:rtl w:val="0"/>
+        </w:rPr>
+        <w:t xml:space="preserve">Appendix</w:t>
+      </w:r>
+    </w:p>
+    <w:p>
+      <w:pPr>
+        <w:pBdr/>
+        <w:contextualSpacing w:val="0"/>
+        <w:rPr/>
+      </w:pPr>
+      <w:r>
+        <w:rPr>
+          <w:rtl w:val="0"/>
+        </w:rPr>
+        <w:t xml:space="preserve">asdf</w:t>
       </w:r>
     </w:p>
     <w:sectPr>
@@ -896,7 +1392,7 @@
 
 <file path=word/comments.xml><?xml version="1.0" encoding="utf-8"?>
 <w:comments xmlns:mc="http://schemas.openxmlformats.org/markup-compatibility/2006" xmlns:o="urn:schemas-microsoft-com:office:office" xmlns:r="http://schemas.openxmlformats.org/officeDocument/2006/relationships" xmlns:m="http://schemas.openxmlformats.org/officeDocument/2006/math" xmlns:v="urn:schemas-microsoft-com:vml" xmlns:wp="http://schemas.openxmlformats.org/drawingml/2006/wordprocessingDrawing" xmlns:w10="urn:schemas-microsoft-com:office:word" xmlns:w="http://schemas.openxmlformats.org/wordprocessingml/2006/main" xmlns:wne="http://schemas.microsoft.com/office/word/2006/wordml" xmlns:sl="http://schemas.openxmlformats.org/schemaLibrary/2006/main" xmlns:a="http://schemas.openxmlformats.org/drawingml/2006/main" xmlns:pic="http://schemas.openxmlformats.org/drawingml/2006/picture" xmlns:c="http://schemas.openxmlformats.org/drawingml/2006/chart" xmlns:lc="http://schemas.openxmlformats.org/drawingml/2006/lockedCanvas" xmlns:dgm="http://schemas.openxmlformats.org/drawingml/2006/diagram" xmlns:wps="http://schemas.microsoft.com/office/word/2010/wordprocessingShape" xmlns:wpg="http://schemas.microsoft.com/office/word/2010/wordprocessingGroup">
-  <w:comment w:author="Seseel Lybon" w:id="1" w:date="2017-03-25T19:37:38Z">
+  <w:comment w:author="Seseel Lybon" w:id="1" w:date="2017-03-25T21:05:14Z">
     <w:p>
       <w:pPr>
         <w:keepNext w:val="0"/>
@@ -934,11 +1430,11 @@
           <w:vertAlign w:val="baseline"/>
           <w:rtl w:val="0"/>
         </w:rPr>
-        <w:t xml:space="preserve">Eentje kiezen of beide? Hebben we aanleiding dat a &gt; b?</w:t>
+        <w:t xml:space="preserve">Volgens mij hebben we hier nog niet aan gedacht.</w:t>
       </w:r>
     </w:p>
   </w:comment>
-  <w:comment w:author="Seseel Lybon" w:id="3" w:date="2017-03-25T21:05:14Z">
+  <w:comment w:author="Seseel Lybon" w:id="2" w:date="2017-03-25T21:02:43Z">
     <w:p>
       <w:pPr>
         <w:keepNext w:val="0"/>
@@ -976,11 +1472,11 @@
           <w:vertAlign w:val="baseline"/>
           <w:rtl w:val="0"/>
         </w:rPr>
-        <w:t xml:space="preserve">Volgens mij hebben we hier nog niet aan gedacht.</w:t>
+        <w:t xml:space="preserve">_Markeren als opgelost_</w:t>
       </w:r>
     </w:p>
   </w:comment>
-  <w:comment w:author="Seseel Lybon" w:id="4" w:date="2017-03-25T21:02:43Z">
+  <w:comment w:author="Seseel Lybon" w:id="3" w:date="2017-03-25T21:05:14Z">
     <w:p>
       <w:pPr>
         <w:keepNext w:val="0"/>
@@ -1018,91 +1514,7 @@
           <w:vertAlign w:val="baseline"/>
           <w:rtl w:val="0"/>
         </w:rPr>
-        <w:t xml:space="preserve">_Markeren als opgelost_</w:t>
-      </w:r>
-    </w:p>
-  </w:comment>
-  <w:comment w:author="Seseel Lybon" w:id="5" w:date="2017-03-25T21:05:14Z">
-    <w:p>
-      <w:pPr>
-        <w:keepNext w:val="0"/>
-        <w:keepLines w:val="0"/>
-        <w:widowControl w:val="0"/>
-        <w:pBdr/>
-        <w:spacing w:after="0" w:before="0" w:line="240" w:lineRule="auto"/>
-        <w:ind w:left="0" w:right="0" w:firstLine="0"/>
-        <w:contextualSpacing w:val="0"/>
-        <w:jc w:val="left"/>
-        <w:rPr>
-          <w:rFonts w:ascii="Arial" w:cs="Arial" w:eastAsia="Arial" w:hAnsi="Arial"/>
-          <w:b w:val="0"/>
-          <w:i w:val="0"/>
-          <w:smallCaps w:val="0"/>
-          <w:strike w:val="0"/>
-          <w:color w:val="000000"/>
-          <w:sz w:val="22"/>
-          <w:szCs w:val="22"/>
-          <w:u w:val="none"/>
-          <w:vertAlign w:val="baseline"/>
-        </w:rPr>
-      </w:pPr>
-      <w:r>
-        <w:rPr>
-          <w:rFonts w:ascii="Arial" w:cs="Arial" w:eastAsia="Arial" w:hAnsi="Arial"/>
-          <w:b w:val="0"/>
-          <w:i w:val="0"/>
-          <w:smallCaps w:val="0"/>
-          <w:strike w:val="0"/>
-          <w:color w:val="000000"/>
-          <w:sz w:val="22"/>
-          <w:szCs w:val="22"/>
-          <w:u w:val="none"/>
-          <w:vertAlign w:val="baseline"/>
-          <w:rtl w:val="0"/>
-        </w:rPr>
         <w:t xml:space="preserve">_Opnieuw geopend_</w:t>
-      </w:r>
-    </w:p>
-  </w:comment>
-  <w:comment w:author="Seseel Lybon" w:id="2" w:date="2017-03-25T19:34:14Z">
-    <w:p>
-      <w:pPr>
-        <w:keepNext w:val="0"/>
-        <w:keepLines w:val="0"/>
-        <w:widowControl w:val="0"/>
-        <w:pBdr/>
-        <w:spacing w:after="0" w:before="0" w:line="240" w:lineRule="auto"/>
-        <w:ind w:left="0" w:right="0" w:firstLine="0"/>
-        <w:contextualSpacing w:val="0"/>
-        <w:jc w:val="left"/>
-        <w:rPr>
-          <w:rFonts w:ascii="Arial" w:cs="Arial" w:eastAsia="Arial" w:hAnsi="Arial"/>
-          <w:b w:val="0"/>
-          <w:i w:val="0"/>
-          <w:smallCaps w:val="0"/>
-          <w:strike w:val="0"/>
-          <w:color w:val="000000"/>
-          <w:sz w:val="22"/>
-          <w:szCs w:val="22"/>
-          <w:u w:val="none"/>
-          <w:vertAlign w:val="baseline"/>
-        </w:rPr>
-      </w:pPr>
-      <w:r>
-        <w:rPr>
-          <w:rFonts w:ascii="Arial" w:cs="Arial" w:eastAsia="Arial" w:hAnsi="Arial"/>
-          <w:b w:val="0"/>
-          <w:i w:val="0"/>
-          <w:smallCaps w:val="0"/>
-          <w:strike w:val="0"/>
-          <w:color w:val="000000"/>
-          <w:sz w:val="22"/>
-          <w:szCs w:val="22"/>
-          <w:u w:val="none"/>
-          <w:vertAlign w:val="baseline"/>
-          <w:rtl w:val="0"/>
-        </w:rPr>
-        <w:t xml:space="preserve">Goede redenering bedenken met wat we in het implementatieplan hebben gevonden.</w:t>
       </w:r>
     </w:p>
   </w:comment>

</xml_diff>